<commit_message>
Added and changed lore
More lore was added and some was changed
</commit_message>
<xml_diff>
--- a/Lore/Bbglore.docx
+++ b/Lore/Bbglore.docx
@@ -11,31 +11,157 @@
           <w:lang w:eastAsia="sv-SE"/>
         </w:rPr>
       </w:pPr>
+    </w:p>
+    <w:p>
+      <w:pPr>
+        <w:pStyle w:val="Rubrik1"/>
+        <w:rPr>
+          <w:rFonts w:eastAsia="Times New Roman"/>
+          <w:lang w:val="en-US" w:eastAsia="sv-SE"/>
+        </w:rPr>
+      </w:pPr>
+      <w:r>
+        <w:rPr>
+          <w:rFonts w:eastAsia="Times New Roman"/>
+          <w:lang w:val="en-US" w:eastAsia="sv-SE"/>
+        </w:rPr>
+        <w:tab/>
+      </w:r>
+      <w:r>
+        <w:rPr>
+          <w:rFonts w:eastAsia="Times New Roman"/>
+          <w:lang w:val="en-US" w:eastAsia="sv-SE"/>
+        </w:rPr>
+        <w:tab/>
+        <w:t xml:space="preserve">                  Lore</w:t>
+      </w:r>
+    </w:p>
+    <w:p>
+      <w:pPr>
+        <w:spacing w:line="240" w:lineRule="auto"/>
+        <w:rPr>
+          <w:rFonts w:eastAsia="Times New Roman" w:cs="Times New Roman"/>
+          <w:color w:val="000000"/>
+          <w:szCs w:val="24"/>
+          <w:lang w:val="en-US" w:eastAsia="sv-SE"/>
+        </w:rPr>
+      </w:pPr>
+    </w:p>
+    <w:p>
+      <w:pPr>
+        <w:spacing w:line="240" w:lineRule="auto"/>
+        <w:rPr>
+          <w:rFonts w:eastAsia="Times New Roman" w:cs="Times New Roman"/>
+          <w:color w:val="000000"/>
+          <w:szCs w:val="24"/>
+          <w:lang w:val="en-US" w:eastAsia="sv-SE"/>
+        </w:rPr>
+      </w:pPr>
+      <w:proofErr w:type="spellStart"/>
+      <w:r>
+        <w:rPr>
+          <w:rFonts w:eastAsia="Times New Roman" w:cs="Times New Roman"/>
+          <w:color w:val="000000"/>
+          <w:szCs w:val="24"/>
+          <w:lang w:val="en-US" w:eastAsia="sv-SE"/>
+        </w:rPr>
+        <w:t>Tendora</w:t>
+      </w:r>
+      <w:proofErr w:type="spellEnd"/>
+      <w:r>
+        <w:rPr>
+          <w:rFonts w:eastAsia="Times New Roman" w:cs="Times New Roman"/>
+          <w:color w:val="000000"/>
+          <w:szCs w:val="24"/>
+          <w:lang w:val="en-US" w:eastAsia="sv-SE"/>
+        </w:rPr>
+        <w:t xml:space="preserve"> is the land w</w:t>
+      </w:r>
+      <w:r>
+        <w:rPr>
+          <w:rFonts w:eastAsia="Times New Roman" w:cs="Times New Roman"/>
+          <w:color w:val="000000"/>
+          <w:szCs w:val="24"/>
+          <w:lang w:val="en-US" w:eastAsia="sv-SE"/>
+        </w:rPr>
+        <w:t>here the Gods first placed the first humans on the planet. A land filled with huge trees and glorious land with high hills and streams of water going through the land keeping the citizens safe from danger and giving them fresh water.</w:t>
+      </w:r>
+      <w:r>
+        <w:rPr>
+          <w:rFonts w:eastAsia="Times New Roman" w:cs="Times New Roman"/>
+          <w:color w:val="000000"/>
+          <w:szCs w:val="24"/>
+          <w:lang w:val="en-US" w:eastAsia="sv-SE"/>
+        </w:rPr>
+        <w:t xml:space="preserve"> That’s why the humans though that this land is the perfect place for their home to be built, and</w:t>
+      </w:r>
+      <w:r>
+        <w:rPr>
+          <w:rFonts w:eastAsia="Times New Roman" w:cs="Times New Roman"/>
+          <w:color w:val="000000"/>
+          <w:szCs w:val="24"/>
+          <w:lang w:val="en-US" w:eastAsia="sv-SE"/>
+        </w:rPr>
+        <w:t xml:space="preserve"> so the castle was built.  Also the town of </w:t>
+      </w:r>
+      <w:proofErr w:type="spellStart"/>
+      <w:r>
+        <w:rPr>
+          <w:rFonts w:eastAsia="Times New Roman" w:cs="Times New Roman"/>
+          <w:color w:val="000000"/>
+          <w:szCs w:val="24"/>
+          <w:lang w:val="en-US" w:eastAsia="sv-SE"/>
+        </w:rPr>
+        <w:t>Bardshire</w:t>
+      </w:r>
+      <w:proofErr w:type="spellEnd"/>
+      <w:r>
+        <w:rPr>
+          <w:rFonts w:eastAsia="Times New Roman" w:cs="Times New Roman"/>
+          <w:color w:val="000000"/>
+          <w:szCs w:val="24"/>
+          <w:lang w:val="en-US" w:eastAsia="sv-SE"/>
+        </w:rPr>
+        <w:t xml:space="preserve">, named after the knight Sir Alejandro Bard who led the humans to victory in the first war. </w:t>
+      </w:r>
       <w:bookmarkStart w:id="0" w:name="_GoBack"/>
       <w:bookmarkEnd w:id="0"/>
     </w:p>
     <w:p>
       <w:pPr>
-        <w:pStyle w:val="Rubrik1"/>
-        <w:rPr>
-          <w:rFonts w:eastAsia="Times New Roman"/>
+        <w:spacing w:line="240" w:lineRule="auto"/>
+        <w:rPr>
+          <w:rFonts w:eastAsia="Times New Roman" w:cs="Times New Roman"/>
+          <w:color w:val="000000"/>
+          <w:szCs w:val="24"/>
           <w:lang w:val="en-US" w:eastAsia="sv-SE"/>
         </w:rPr>
       </w:pPr>
-      <w:r>
-        <w:rPr>
-          <w:rFonts w:eastAsia="Times New Roman"/>
-          <w:lang w:val="en-US" w:eastAsia="sv-SE"/>
-        </w:rPr>
-        <w:tab/>
-      </w:r>
-      <w:r>
-        <w:rPr>
-          <w:rFonts w:eastAsia="Times New Roman"/>
-          <w:lang w:val="en-US" w:eastAsia="sv-SE"/>
-        </w:rPr>
-        <w:tab/>
-        <w:t xml:space="preserve">                  Lore</w:t>
+    </w:p>
+    <w:p>
+      <w:pPr>
+        <w:spacing w:after="240" w:line="240" w:lineRule="auto"/>
+        <w:rPr>
+          <w:rFonts w:eastAsia="Times New Roman" w:cs="Times New Roman"/>
+          <w:szCs w:val="24"/>
+          <w:lang w:val="en-US" w:eastAsia="sv-SE"/>
+        </w:rPr>
+      </w:pPr>
+      <w:r>
+        <w:rPr>
+          <w:rFonts w:eastAsia="Times New Roman" w:cs="Times New Roman"/>
+          <w:szCs w:val="24"/>
+          <w:lang w:val="en-US" w:eastAsia="sv-SE"/>
+        </w:rPr>
+        <w:br/>
+      </w:r>
+      <w:r>
+        <w:rPr>
+          <w:rFonts w:eastAsia="Times New Roman" w:cs="Times New Roman"/>
+          <w:szCs w:val="24"/>
+          <w:lang w:val="en-US" w:eastAsia="sv-SE"/>
+        </w:rPr>
+        <w:br/>
       </w:r>
     </w:p>
     <w:p>
@@ -43,62 +169,57 @@
         <w:spacing w:line="240" w:lineRule="auto"/>
         <w:rPr>
           <w:rFonts w:eastAsia="Times New Roman" w:cs="Times New Roman"/>
-          <w:color w:val="000000"/>
           <w:szCs w:val="24"/>
           <w:lang w:val="en-US" w:eastAsia="sv-SE"/>
         </w:rPr>
       </w:pPr>
+      <w:proofErr w:type="spellStart"/>
+      <w:r>
+        <w:rPr>
+          <w:rFonts w:eastAsia="Times New Roman" w:cs="Times New Roman"/>
+          <w:color w:val="000000"/>
+          <w:szCs w:val="24"/>
+          <w:lang w:val="en-US" w:eastAsia="sv-SE"/>
+        </w:rPr>
+        <w:t>Tendora</w:t>
+      </w:r>
+      <w:proofErr w:type="spellEnd"/>
+      <w:r>
+        <w:rPr>
+          <w:rFonts w:eastAsia="Times New Roman" w:cs="Times New Roman"/>
+          <w:color w:val="000000"/>
+          <w:szCs w:val="24"/>
+          <w:lang w:val="en-US" w:eastAsia="sv-SE"/>
+        </w:rPr>
+        <w:t xml:space="preserve"> was captured by the Trolls during their bloody campaign to extinct the humans in the First War. But the humans fought back to secure their land. </w:t>
+      </w:r>
+      <w:proofErr w:type="spellStart"/>
+      <w:r>
+        <w:rPr>
+          <w:rFonts w:eastAsia="Times New Roman" w:cs="Times New Roman"/>
+          <w:color w:val="000000"/>
+          <w:szCs w:val="24"/>
+          <w:lang w:val="en-US" w:eastAsia="sv-SE"/>
+        </w:rPr>
+        <w:t>Tendora</w:t>
+      </w:r>
+      <w:proofErr w:type="spellEnd"/>
+      <w:r>
+        <w:rPr>
+          <w:rFonts w:eastAsia="Times New Roman" w:cs="Times New Roman"/>
+          <w:color w:val="000000"/>
+          <w:szCs w:val="24"/>
+          <w:lang w:val="en-US" w:eastAsia="sv-SE"/>
+        </w:rPr>
+        <w:t xml:space="preserve"> is now the home capital of the humans. Where the great wizards blessed by the gods before they left, now train other humans with their knowledge of the magic. A humans can only become a trainee under the teaching of the wizards if the council of four, decides that you are worthy of their knowledge.  </w:t>
+      </w:r>
     </w:p>
     <w:p>
       <w:pPr>
-        <w:spacing w:line="240" w:lineRule="auto"/>
-        <w:rPr>
-          <w:rFonts w:eastAsia="Times New Roman" w:cs="Times New Roman"/>
-          <w:szCs w:val="24"/>
-          <w:lang w:val="en-US" w:eastAsia="sv-SE"/>
+        <w:rPr>
+          <w:lang w:val="en-US"/>
         </w:rPr>
       </w:pPr>
-      <w:proofErr w:type="spellStart"/>
-      <w:proofErr w:type="gramStart"/>
-      <w:r>
-        <w:rPr>
-          <w:rFonts w:eastAsia="Times New Roman" w:cs="Times New Roman"/>
-          <w:color w:val="000000"/>
-          <w:szCs w:val="24"/>
-          <w:lang w:val="en-US" w:eastAsia="sv-SE"/>
-        </w:rPr>
-        <w:t>Tendora</w:t>
-      </w:r>
-      <w:proofErr w:type="spellEnd"/>
-      <w:r>
-        <w:rPr>
-          <w:rFonts w:eastAsia="Times New Roman" w:cs="Times New Roman"/>
-          <w:color w:val="000000"/>
-          <w:szCs w:val="24"/>
-          <w:lang w:val="en-US" w:eastAsia="sv-SE"/>
-        </w:rPr>
-        <w:t>, Where the Gods first placed the first humans on the planet.</w:t>
-      </w:r>
-      <w:proofErr w:type="gramEnd"/>
-      <w:r>
-        <w:rPr>
-          <w:rFonts w:eastAsia="Times New Roman" w:cs="Times New Roman"/>
-          <w:color w:val="000000"/>
-          <w:szCs w:val="24"/>
-          <w:lang w:val="en-US" w:eastAsia="sv-SE"/>
-        </w:rPr>
-        <w:t xml:space="preserve"> A land filled with huge trees and glorious land with high hills and streams of water going through the land keeping the citizens safe from danger and giving them fresh water.  </w:t>
-      </w:r>
-    </w:p>
-    <w:p>
-      <w:pPr>
-        <w:spacing w:after="240" w:line="240" w:lineRule="auto"/>
-        <w:rPr>
-          <w:rFonts w:eastAsia="Times New Roman" w:cs="Times New Roman"/>
-          <w:szCs w:val="24"/>
-          <w:lang w:val="en-US" w:eastAsia="sv-SE"/>
-        </w:rPr>
-      </w:pPr>
       <w:r>
         <w:rPr>
           <w:rFonts w:eastAsia="Times New Roman" w:cs="Times New Roman"/>
@@ -115,63 +236,6 @@
         </w:rPr>
         <w:br/>
       </w:r>
-    </w:p>
-    <w:p>
-      <w:pPr>
-        <w:spacing w:line="240" w:lineRule="auto"/>
-        <w:rPr>
-          <w:rFonts w:eastAsia="Times New Roman" w:cs="Times New Roman"/>
-          <w:szCs w:val="24"/>
-          <w:lang w:val="en-US" w:eastAsia="sv-SE"/>
-        </w:rPr>
-      </w:pPr>
-      <w:proofErr w:type="spellStart"/>
-      <w:r>
-        <w:rPr>
-          <w:rFonts w:eastAsia="Times New Roman" w:cs="Times New Roman"/>
-          <w:color w:val="000000"/>
-          <w:szCs w:val="24"/>
-          <w:lang w:val="en-US" w:eastAsia="sv-SE"/>
-        </w:rPr>
-        <w:t>Tendora</w:t>
-      </w:r>
-      <w:proofErr w:type="spellEnd"/>
-      <w:r>
-        <w:rPr>
-          <w:rFonts w:eastAsia="Times New Roman" w:cs="Times New Roman"/>
-          <w:color w:val="000000"/>
-          <w:szCs w:val="24"/>
-          <w:lang w:val="en-US" w:eastAsia="sv-SE"/>
-        </w:rPr>
-        <w:t xml:space="preserve"> was captured by the Trolls during their bloody campaign to extinct the humans in the First War. But the humans fought back to secure their land. </w:t>
-      </w:r>
-      <w:proofErr w:type="spellStart"/>
-      <w:r>
-        <w:rPr>
-          <w:rFonts w:eastAsia="Times New Roman" w:cs="Times New Roman"/>
-          <w:color w:val="000000"/>
-          <w:szCs w:val="24"/>
-          <w:lang w:val="en-US" w:eastAsia="sv-SE"/>
-        </w:rPr>
-        <w:t>Tendora</w:t>
-      </w:r>
-      <w:proofErr w:type="spellEnd"/>
-      <w:r>
-        <w:rPr>
-          <w:rFonts w:eastAsia="Times New Roman" w:cs="Times New Roman"/>
-          <w:color w:val="000000"/>
-          <w:szCs w:val="24"/>
-          <w:lang w:val="en-US" w:eastAsia="sv-SE"/>
-        </w:rPr>
-        <w:t xml:space="preserve"> is now the home capital of the humans. Where the great wizards blessed by the gods before they left, now train other humans with their knowledge of the magic. A humans can only become a trainee under the teaching of the wizards if the council of four, decides that you are worthy of their knowledge.  </w:t>
-      </w:r>
-    </w:p>
-    <w:p>
-      <w:pPr>
-        <w:rPr>
-          <w:lang w:val="en-US"/>
-        </w:rPr>
-      </w:pPr>
       <w:r>
         <w:rPr>
           <w:rFonts w:eastAsia="Times New Roman" w:cs="Times New Roman"/>
@@ -183,39 +247,21 @@
       <w:r>
         <w:rPr>
           <w:rFonts w:eastAsia="Times New Roman" w:cs="Times New Roman"/>
-          <w:szCs w:val="24"/>
-          <w:lang w:val="en-US" w:eastAsia="sv-SE"/>
-        </w:rPr>
-        <w:br/>
-      </w:r>
-      <w:r>
-        <w:rPr>
-          <w:rFonts w:eastAsia="Times New Roman" w:cs="Times New Roman"/>
-          <w:szCs w:val="24"/>
-          <w:lang w:val="en-US" w:eastAsia="sv-SE"/>
-        </w:rPr>
-        <w:br/>
-      </w:r>
-      <w:r>
-        <w:rPr>
-          <w:rFonts w:eastAsia="Times New Roman" w:cs="Times New Roman"/>
           <w:color w:val="000000"/>
           <w:szCs w:val="24"/>
           <w:lang w:val="en-US" w:eastAsia="sv-SE"/>
         </w:rPr>
         <w:t>Gavin "</w:t>
       </w:r>
-      <w:proofErr w:type="spellStart"/>
-      <w:r>
-        <w:rPr>
-          <w:rFonts w:eastAsia="Times New Roman" w:cs="Times New Roman"/>
-          <w:color w:val="000000"/>
-          <w:szCs w:val="24"/>
-          <w:lang w:val="en-US" w:eastAsia="sv-SE"/>
-        </w:rPr>
-        <w:t>Bridgeburner</w:t>
-      </w:r>
-      <w:proofErr w:type="spellEnd"/>
+      <w:r>
+        <w:rPr>
+          <w:rFonts w:eastAsia="Times New Roman" w:cs="Times New Roman"/>
+          <w:color w:val="000000"/>
+          <w:szCs w:val="24"/>
+          <w:lang w:val="en-US" w:eastAsia="sv-SE"/>
+        </w:rPr>
+        <w:t>Bridge burner</w:t>
+      </w:r>
       <w:proofErr w:type="gramStart"/>
       <w:r>
         <w:rPr>
@@ -245,17 +291,16 @@
           <w:szCs w:val="24"/>
           <w:lang w:val="en-US" w:eastAsia="sv-SE"/>
         </w:rPr>
-        <w:t xml:space="preserve">. </w:t>
-      </w:r>
-      <w:proofErr w:type="gramStart"/>
-      <w:r>
-        <w:rPr>
-          <w:rFonts w:eastAsia="Times New Roman" w:cs="Times New Roman"/>
-          <w:color w:val="000000"/>
-          <w:szCs w:val="24"/>
-          <w:lang w:val="en-US" w:eastAsia="sv-SE"/>
-        </w:rPr>
-        <w:t xml:space="preserve">During the invasion of </w:t>
+        <w:t>. During the invas</w:t>
+      </w:r>
+      <w:r>
+        <w:rPr>
+          <w:rFonts w:eastAsia="Times New Roman" w:cs="Times New Roman"/>
+          <w:color w:val="000000"/>
+          <w:szCs w:val="24"/>
+          <w:lang w:val="en-US" w:eastAsia="sv-SE"/>
+        </w:rPr>
+        <w:t xml:space="preserve">ion of </w:t>
       </w:r>
       <w:proofErr w:type="spellStart"/>
       <w:r>
@@ -295,17 +340,7 @@
           <w:szCs w:val="24"/>
           <w:lang w:val="en-US" w:eastAsia="sv-SE"/>
         </w:rPr>
-        <w:t>, defended the land bravely.</w:t>
-      </w:r>
-      <w:proofErr w:type="gramEnd"/>
-      <w:r>
-        <w:rPr>
-          <w:rFonts w:eastAsia="Times New Roman" w:cs="Times New Roman"/>
-          <w:color w:val="000000"/>
-          <w:szCs w:val="24"/>
-          <w:lang w:val="en-US" w:eastAsia="sv-SE"/>
-        </w:rPr>
-        <w:t xml:space="preserve"> When the big army of the trolls almost reached the keep he lit the only bride to the caste to flames killing many of the trolls also buying time for the humans to re-group and stand a last fight against the trolls. Defeating them pushing the trolls back to the mountains where they once came.</w:t>
+        <w:t xml:space="preserve"> defended the land bravely. When the big army of the trolls almost reached the keep he lit the only bride to the caste to flames killing many of the trolls also buying time for the humans to re-group and stand a last fight against the trolls. Defeating them pushing the trolls back to the mountains where they once came.</w:t>
       </w:r>
     </w:p>
     <w:sectPr>

</xml_diff>

<commit_message>
Changed name on chance morley to highmage tarius
Changed name om the main mage character
</commit_message>
<xml_diff>
--- a/Lore/Bbglore.docx
+++ b/Lore/Bbglore.docx
@@ -38,6 +38,14 @@
           <w:sz w:val="28"/>
         </w:rPr>
         <w:tab/>
+      </w:r>
+      <w:r>
+        <w:rPr>
+          <w:rFonts w:ascii="Times New Roman" w:eastAsia="Times New Roman" w:hAnsi="Times New Roman" w:cs="Times New Roman"/>
+          <w:b/>
+          <w:sz w:val="28"/>
+          <w:lang w:val="en-US"/>
+        </w:rPr>
         <w:t xml:space="preserve">                  </w:t>
       </w:r>
       <w:r>
@@ -89,16 +97,7 @@
           <w:sz w:val="24"/>
           <w:lang w:val="en-US"/>
         </w:rPr>
-        <w:t xml:space="preserve"> is the land where the Gods first placed the first humans on the planet. A land filled with huge trees and glorious land with high hills and streams of water going through the land keeping the citizens safe from danger and giving them fresh water. T</w:t>
-      </w:r>
-      <w:r>
-        <w:rPr>
-          <w:rFonts w:ascii="Times New Roman" w:eastAsia="Times New Roman" w:hAnsi="Times New Roman" w:cs="Times New Roman"/>
-          <w:color w:val="000000"/>
-          <w:sz w:val="24"/>
-          <w:lang w:val="en-US"/>
-        </w:rPr>
-        <w:t xml:space="preserve">hat’s why the humans though that this land is the perfect place for their home to be built, and so the castle was built. Also the town of </w:t>
+        <w:t xml:space="preserve"> is the land where the Gods first placed the first humans on the planet. A land filled with huge trees and glorious land with high hills and streams of water going through the land keeping the citizens safe from danger and giving them fresh water. That’s why the humans though that this land is the perfect place for their home to be built, and so the castle was built. Also the town of </w:t>
       </w:r>
       <w:proofErr w:type="spellStart"/>
       <w:r>
@@ -185,16 +184,7 @@
           <w:sz w:val="24"/>
           <w:lang w:val="en-US"/>
         </w:rPr>
-        <w:t xml:space="preserve"> was </w:t>
-      </w:r>
-      <w:r>
-        <w:rPr>
-          <w:rFonts w:ascii="Times New Roman" w:eastAsia="Times New Roman" w:hAnsi="Times New Roman" w:cs="Times New Roman"/>
-          <w:color w:val="000000"/>
-          <w:sz w:val="24"/>
-          <w:lang w:val="en-US"/>
-        </w:rPr>
-        <w:t xml:space="preserve">captured by the Trolls during their bloody campaign to extinct the humans in the First War. But the humans fought back to secure their land. </w:t>
+        <w:t xml:space="preserve"> was captured by the Trolls during their bloody campaign to extinct the humans in the First War. But the humans fought back to secure their land. </w:t>
       </w:r>
       <w:proofErr w:type="spellStart"/>
       <w:r>
@@ -214,16 +204,7 @@
           <w:sz w:val="24"/>
           <w:lang w:val="en-US"/>
         </w:rPr>
-        <w:t xml:space="preserve"> is now the home capital of the humans. Where the great wizards blessed by the gods before they left, now tr</w:t>
-      </w:r>
-      <w:r>
-        <w:rPr>
-          <w:rFonts w:ascii="Times New Roman" w:eastAsia="Times New Roman" w:hAnsi="Times New Roman" w:cs="Times New Roman"/>
-          <w:color w:val="000000"/>
-          <w:sz w:val="24"/>
-          <w:lang w:val="en-US"/>
-        </w:rPr>
-        <w:t>ain other humans with their knowledge of the magic. A humans can only become a trainee under the teaching of the wizards if the council of four, decides that you are worthy of their knowledge.  </w:t>
+        <w:t xml:space="preserve"> is now the home capital of the humans. Where the great wizards blessed by the gods before they left, now train other humans with their knowledge of the magic. A humans can only become a trainee under the teaching of the wizards if the council of four, decides that you are worthy of their knowledge.  </w:t>
       </w:r>
     </w:p>
     <w:p>
@@ -298,25 +279,7 @@
           <w:sz w:val="24"/>
           <w:lang w:val="en-US"/>
         </w:rPr>
-        <w:t xml:space="preserve"> During the invasion of </w:t>
-      </w:r>
-      <w:r>
-        <w:rPr>
-          <w:rFonts w:ascii="Times New Roman" w:eastAsia="Times New Roman" w:hAnsi="Times New Roman" w:cs="Times New Roman"/>
-          <w:color w:val="000000"/>
-          <w:sz w:val="24"/>
-          <w:lang w:val="en-US"/>
-        </w:rPr>
-        <w:t>Tendora, Gavin Burbridge defended the land bravely. When the big army of the trolls almost reached the keep he lit the only bride to the caste to flames killing many of the trolls also buying time for the humans to re-group and stand a last fight against t</w:t>
-      </w:r>
-      <w:r>
-        <w:rPr>
-          <w:rFonts w:ascii="Times New Roman" w:eastAsia="Times New Roman" w:hAnsi="Times New Roman" w:cs="Times New Roman"/>
-          <w:color w:val="000000"/>
-          <w:sz w:val="24"/>
-          <w:lang w:val="en-US"/>
-        </w:rPr>
-        <w:t>he trolls. Defeating them pushing the trolls back to the mountains where they once came.</w:t>
+        <w:t xml:space="preserve"> During the invasion of Tendora, Gavin Burbridge defended the land bravely. When the big army of the trolls almost reached the keep he lit the only bride to the caste to flames killing many of the trolls also buying time for the humans to re-group and stand a last fight against the trolls. Defeating them pushing the trolls back to the mountains where they once came.</w:t>
       </w:r>
     </w:p>
     <w:p>
@@ -535,16 +498,7 @@
           <w:sz w:val="24"/>
           <w:lang w:val="en-US"/>
         </w:rPr>
-        <w:t xml:space="preserve">rew </w:t>
-      </w:r>
-      <w:r>
-        <w:rPr>
-          <w:rFonts w:ascii="Times New Roman" w:eastAsia="Times New Roman" w:hAnsi="Times New Roman" w:cs="Times New Roman"/>
-          <w:color w:val="000000"/>
-          <w:sz w:val="24"/>
-          <w:lang w:val="en-US"/>
-        </w:rPr>
-        <w:t xml:space="preserve">up to become a soldier in the army of </w:t>
+        <w:t xml:space="preserve">rew up to become a soldier in the army of </w:t>
       </w:r>
       <w:proofErr w:type="spellStart"/>
       <w:r>
@@ -564,16 +518,7 @@
           <w:sz w:val="24"/>
           <w:lang w:val="en-US"/>
         </w:rPr>
-        <w:t>. He was trained and thought in the warriors call. But later he got a blessing from the gods, said to become the first knight gifted with powers to heal the wounded and help the needed. He was the first knight.</w:t>
-      </w:r>
-      <w:r>
-        <w:rPr>
-          <w:rFonts w:ascii="Times New Roman" w:eastAsia="Times New Roman" w:hAnsi="Times New Roman" w:cs="Times New Roman"/>
-          <w:color w:val="000000"/>
-          <w:sz w:val="24"/>
-          <w:lang w:val="en-US"/>
-        </w:rPr>
-        <w:t xml:space="preserve"> During the later parts of the first war he came the leader of the </w:t>
+        <w:t xml:space="preserve">. He was trained and thought in the warriors call. But later he got a blessing from the gods, said to become the first knight gifted with powers to heal the wounded and help the needed. He was the first knight. During the later parts of the first war he came the leader of the </w:t>
       </w:r>
       <w:proofErr w:type="gramStart"/>
       <w:r>
@@ -667,16 +612,7 @@
           <w:sz w:val="24"/>
           <w:lang w:val="en-US"/>
         </w:rPr>
-        <w:t xml:space="preserve"> the fear from his fellow human soldiers giving them faith t</w:t>
-      </w:r>
-      <w:r>
-        <w:rPr>
-          <w:rFonts w:ascii="Times New Roman" w:eastAsia="Times New Roman" w:hAnsi="Times New Roman" w:cs="Times New Roman"/>
-          <w:color w:val="000000"/>
-          <w:sz w:val="24"/>
-          <w:lang w:val="en-US"/>
-        </w:rPr>
-        <w:t xml:space="preserve">hat they could defeat the army and save their land. So they held a strong defense killing thousands of trolls pushing them back to the mountain and saving the </w:t>
+        <w:t xml:space="preserve"> the fear from his fellow human soldiers giving them faith that they could defeat the army and save their land. So they held a strong defense killing thousands of trolls pushing them back to the mountain and saving the </w:t>
       </w:r>
       <w:proofErr w:type="spellStart"/>
       <w:r>
@@ -729,175 +665,286 @@
           <w:lang w:val="en-US"/>
         </w:rPr>
       </w:pPr>
+    </w:p>
+    <w:p>
+      <w:pPr>
+        <w:spacing w:after="0" w:line="360" w:lineRule="auto"/>
+        <w:rPr>
+          <w:rFonts w:ascii="Times New Roman" w:eastAsia="Times New Roman" w:hAnsi="Times New Roman" w:cs="Times New Roman"/>
+          <w:color w:val="000000"/>
+          <w:sz w:val="24"/>
+          <w:lang w:val="en-US"/>
+        </w:rPr>
+      </w:pPr>
+    </w:p>
+    <w:p>
+      <w:pPr>
+        <w:spacing w:after="0" w:line="360" w:lineRule="auto"/>
+        <w:ind w:left="1304" w:firstLine="1304"/>
+        <w:rPr>
+          <w:rFonts w:ascii="Times New Roman" w:hAnsi="Times New Roman" w:cs="Times New Roman"/>
+          <w:b/>
+          <w:sz w:val="40"/>
+          <w:szCs w:val="40"/>
+          <w:lang w:val="en-US"/>
+        </w:rPr>
+      </w:pPr>
+      <w:proofErr w:type="spellStart"/>
+      <w:r>
+        <w:rPr>
+          <w:rFonts w:ascii="Times New Roman" w:hAnsi="Times New Roman" w:cs="Times New Roman"/>
+          <w:b/>
+          <w:sz w:val="40"/>
+          <w:szCs w:val="40"/>
+          <w:lang w:val="en-US"/>
+        </w:rPr>
+        <w:t>Highmage</w:t>
+      </w:r>
+      <w:proofErr w:type="spellEnd"/>
+      <w:r>
+        <w:rPr>
+          <w:rFonts w:ascii="Times New Roman" w:hAnsi="Times New Roman" w:cs="Times New Roman"/>
+          <w:b/>
+          <w:sz w:val="40"/>
+          <w:szCs w:val="40"/>
+          <w:lang w:val="en-US"/>
+        </w:rPr>
+        <w:t xml:space="preserve"> </w:t>
+      </w:r>
+      <w:proofErr w:type="spellStart"/>
+      <w:r>
+        <w:rPr>
+          <w:rFonts w:ascii="Times New Roman" w:hAnsi="Times New Roman" w:cs="Times New Roman"/>
+          <w:b/>
+          <w:sz w:val="40"/>
+          <w:szCs w:val="40"/>
+          <w:lang w:val="en-US"/>
+        </w:rPr>
+        <w:t>Tarius</w:t>
+      </w:r>
+      <w:proofErr w:type="spellEnd"/>
+    </w:p>
+    <w:p>
+      <w:pPr>
+        <w:spacing w:after="0" w:line="360" w:lineRule="auto"/>
+        <w:rPr>
+          <w:rFonts w:ascii="Times New Roman" w:hAnsi="Times New Roman" w:cs="Times New Roman"/>
+          <w:sz w:val="24"/>
+          <w:szCs w:val="24"/>
+          <w:lang w:val="en-US"/>
+        </w:rPr>
+      </w:pPr>
+      <w:proofErr w:type="spellStart"/>
+      <w:proofErr w:type="gramStart"/>
+      <w:r>
+        <w:rPr>
+          <w:rFonts w:ascii="Times New Roman" w:hAnsi="Times New Roman" w:cs="Times New Roman"/>
+          <w:sz w:val="24"/>
+          <w:szCs w:val="24"/>
+          <w:lang w:val="en-US"/>
+        </w:rPr>
+        <w:t>Highmage</w:t>
+      </w:r>
+      <w:proofErr w:type="spellEnd"/>
+      <w:r>
+        <w:rPr>
+          <w:rFonts w:ascii="Times New Roman" w:hAnsi="Times New Roman" w:cs="Times New Roman"/>
+          <w:sz w:val="24"/>
+          <w:szCs w:val="24"/>
+          <w:lang w:val="en-US"/>
+        </w:rPr>
+        <w:t xml:space="preserve"> of the </w:t>
+      </w:r>
+      <w:r>
+        <w:rPr>
+          <w:rFonts w:ascii="Times New Roman" w:hAnsi="Times New Roman" w:cs="Times New Roman"/>
+          <w:sz w:val="24"/>
+          <w:szCs w:val="24"/>
+          <w:lang w:val="en-US"/>
+        </w:rPr>
+        <w:t>arcane circle and</w:t>
+      </w:r>
+      <w:r>
+        <w:rPr>
+          <w:rFonts w:ascii="Times New Roman" w:hAnsi="Times New Roman" w:cs="Times New Roman"/>
+          <w:sz w:val="24"/>
+          <w:szCs w:val="24"/>
+          <w:lang w:val="en-US"/>
+        </w:rPr>
+        <w:t xml:space="preserve"> creator of the council of four.</w:t>
+      </w:r>
+      <w:proofErr w:type="gramEnd"/>
+      <w:r>
+        <w:rPr>
+          <w:rFonts w:ascii="Times New Roman" w:hAnsi="Times New Roman" w:cs="Times New Roman"/>
+          <w:sz w:val="24"/>
+          <w:szCs w:val="24"/>
+          <w:lang w:val="en-US"/>
+        </w:rPr>
+        <w:t xml:space="preserve"> </w:t>
+      </w:r>
+      <w:proofErr w:type="spellStart"/>
+      <w:r>
+        <w:rPr>
+          <w:rFonts w:ascii="Times New Roman" w:hAnsi="Times New Roman" w:cs="Times New Roman"/>
+          <w:sz w:val="24"/>
+          <w:szCs w:val="24"/>
+          <w:lang w:val="en-US"/>
+        </w:rPr>
+        <w:t>Highmage</w:t>
+      </w:r>
+      <w:proofErr w:type="spellEnd"/>
+      <w:r>
+        <w:rPr>
+          <w:rFonts w:ascii="Times New Roman" w:hAnsi="Times New Roman" w:cs="Times New Roman"/>
+          <w:sz w:val="24"/>
+          <w:szCs w:val="24"/>
+          <w:lang w:val="en-US"/>
+        </w:rPr>
+        <w:t xml:space="preserve"> </w:t>
+      </w:r>
+      <w:proofErr w:type="spellStart"/>
+      <w:r>
+        <w:rPr>
+          <w:rFonts w:ascii="Times New Roman" w:hAnsi="Times New Roman" w:cs="Times New Roman"/>
+          <w:sz w:val="24"/>
+          <w:szCs w:val="24"/>
+          <w:lang w:val="en-US"/>
+        </w:rPr>
+        <w:t>Tariu</w:t>
+      </w:r>
+      <w:r>
+        <w:rPr>
+          <w:rFonts w:ascii="Times New Roman" w:hAnsi="Times New Roman" w:cs="Times New Roman"/>
+          <w:sz w:val="24"/>
+          <w:szCs w:val="24"/>
+          <w:lang w:val="en-US"/>
+        </w:rPr>
+        <w:t>s</w:t>
+      </w:r>
+      <w:proofErr w:type="spellEnd"/>
+      <w:r>
+        <w:rPr>
+          <w:rFonts w:ascii="Times New Roman" w:hAnsi="Times New Roman" w:cs="Times New Roman"/>
+          <w:sz w:val="24"/>
+          <w:szCs w:val="24"/>
+          <w:lang w:val="en-US"/>
+        </w:rPr>
+        <w:t xml:space="preserve"> currently the most powerful wizard on the planet. As one of the gifted by the gods he has dedicated more time than any other wizard to learn about his gift, how to control the magic he was gifted. None has really seen </w:t>
+      </w:r>
+      <w:proofErr w:type="spellStart"/>
+      <w:r>
+        <w:rPr>
+          <w:rFonts w:ascii="Times New Roman" w:hAnsi="Times New Roman" w:cs="Times New Roman"/>
+          <w:sz w:val="24"/>
+          <w:szCs w:val="24"/>
+          <w:lang w:val="en-US"/>
+        </w:rPr>
+        <w:t>Tarius</w:t>
+      </w:r>
+      <w:proofErr w:type="spellEnd"/>
+      <w:r>
+        <w:rPr>
+          <w:rFonts w:ascii="Times New Roman" w:hAnsi="Times New Roman" w:cs="Times New Roman"/>
+          <w:sz w:val="24"/>
+          <w:szCs w:val="24"/>
+          <w:lang w:val="en-US"/>
+        </w:rPr>
+        <w:t xml:space="preserve"> use his magic but there is a tale, saying that he once went on a journey to make contact with the gods and succeeded. It’s said that the gods told him that they was unsatisfied with the world and let because of the unfaithful humans who didn’t worship them but they will sometimes listen to the prays of the humans</w:t>
+      </w:r>
+      <w:r>
+        <w:rPr>
+          <w:rFonts w:ascii="Times New Roman" w:hAnsi="Times New Roman" w:cs="Times New Roman"/>
+          <w:sz w:val="24"/>
+          <w:szCs w:val="24"/>
+          <w:lang w:val="en-US"/>
+        </w:rPr>
+        <w:t xml:space="preserve"> and help them in need</w:t>
+      </w:r>
+      <w:r>
+        <w:rPr>
+          <w:rFonts w:ascii="Times New Roman" w:hAnsi="Times New Roman" w:cs="Times New Roman"/>
+          <w:sz w:val="24"/>
+          <w:szCs w:val="24"/>
+          <w:lang w:val="en-US"/>
+        </w:rPr>
+        <w:t xml:space="preserve">. Before they left the gods wanted to bring a gift a blessing to some of the good people </w:t>
+      </w:r>
+      <w:r>
+        <w:rPr>
+          <w:rFonts w:ascii="Times New Roman" w:hAnsi="Times New Roman" w:cs="Times New Roman"/>
+          <w:sz w:val="24"/>
+          <w:szCs w:val="24"/>
+          <w:lang w:val="en-US"/>
+        </w:rPr>
+        <w:t xml:space="preserve">that </w:t>
+      </w:r>
+      <w:proofErr w:type="gramStart"/>
+      <w:r>
+        <w:rPr>
+          <w:rFonts w:ascii="Times New Roman" w:hAnsi="Times New Roman" w:cs="Times New Roman"/>
+          <w:sz w:val="24"/>
+          <w:szCs w:val="24"/>
+          <w:lang w:val="en-US"/>
+        </w:rPr>
+        <w:t xml:space="preserve">was </w:t>
+      </w:r>
+      <w:r>
+        <w:rPr>
+          <w:rFonts w:ascii="Times New Roman" w:hAnsi="Times New Roman" w:cs="Times New Roman"/>
+          <w:sz w:val="24"/>
+          <w:szCs w:val="24"/>
+          <w:lang w:val="en-US"/>
+        </w:rPr>
+        <w:t xml:space="preserve"> faithful</w:t>
+      </w:r>
+      <w:proofErr w:type="gramEnd"/>
+      <w:r>
+        <w:rPr>
+          <w:rFonts w:ascii="Times New Roman" w:hAnsi="Times New Roman" w:cs="Times New Roman"/>
+          <w:sz w:val="24"/>
+          <w:szCs w:val="24"/>
+          <w:lang w:val="en-US"/>
+        </w:rPr>
+        <w:t xml:space="preserve"> to the gods and did nothing but trying to make the world a better </w:t>
+      </w:r>
+      <w:r>
+        <w:rPr>
+          <w:rFonts w:ascii="Times New Roman" w:hAnsi="Times New Roman" w:cs="Times New Roman"/>
+          <w:sz w:val="24"/>
+          <w:szCs w:val="24"/>
+          <w:lang w:val="en-US"/>
+        </w:rPr>
+        <w:t>place, so the gods blessed them</w:t>
+      </w:r>
+      <w:r>
+        <w:rPr>
+          <w:rFonts w:ascii="Times New Roman" w:hAnsi="Times New Roman" w:cs="Times New Roman"/>
+          <w:sz w:val="24"/>
+          <w:szCs w:val="24"/>
+          <w:lang w:val="en-US"/>
+        </w:rPr>
+        <w:t xml:space="preserve"> with magic powers and that it was </w:t>
+      </w:r>
+      <w:r>
+        <w:rPr>
+          <w:rFonts w:ascii="Times New Roman" w:hAnsi="Times New Roman" w:cs="Times New Roman"/>
+          <w:sz w:val="24"/>
+          <w:szCs w:val="24"/>
+          <w:lang w:val="en-US"/>
+        </w:rPr>
+        <w:t>Tarius</w:t>
+      </w:r>
       <w:bookmarkStart w:id="0" w:name="_GoBack"/>
       <w:bookmarkEnd w:id="0"/>
-    </w:p>
-    <w:p>
-      <w:pPr>
-        <w:spacing w:after="0" w:line="360" w:lineRule="auto"/>
-        <w:rPr>
-          <w:rFonts w:ascii="Times New Roman" w:eastAsia="Times New Roman" w:hAnsi="Times New Roman" w:cs="Times New Roman"/>
-          <w:color w:val="000000"/>
-          <w:sz w:val="24"/>
-          <w:lang w:val="en-US"/>
-        </w:rPr>
-      </w:pPr>
-    </w:p>
-    <w:p>
-      <w:pPr>
-        <w:spacing w:after="0" w:line="360" w:lineRule="auto"/>
-        <w:ind w:left="1304" w:firstLine="1304"/>
-        <w:rPr>
-          <w:rFonts w:ascii="Times New Roman" w:hAnsi="Times New Roman" w:cs="Times New Roman"/>
-          <w:b/>
-          <w:sz w:val="40"/>
-          <w:szCs w:val="40"/>
-          <w:lang w:val="en-US"/>
-        </w:rPr>
-      </w:pPr>
-      <w:r>
-        <w:rPr>
-          <w:rFonts w:ascii="Times New Roman" w:hAnsi="Times New Roman" w:cs="Times New Roman"/>
-          <w:b/>
-          <w:sz w:val="40"/>
-          <w:szCs w:val="40"/>
-          <w:lang w:val="en-US"/>
-        </w:rPr>
-        <w:t>Chance Morley</w:t>
-      </w:r>
-    </w:p>
-    <w:p>
-      <w:pPr>
-        <w:spacing w:after="0" w:line="360" w:lineRule="auto"/>
-        <w:rPr>
-          <w:rFonts w:ascii="Times New Roman" w:hAnsi="Times New Roman" w:cs="Times New Roman"/>
-          <w:sz w:val="24"/>
-          <w:szCs w:val="24"/>
-          <w:lang w:val="en-US"/>
-        </w:rPr>
-      </w:pPr>
-      <w:proofErr w:type="spellStart"/>
-      <w:proofErr w:type="gramStart"/>
-      <w:r>
-        <w:rPr>
-          <w:rFonts w:ascii="Times New Roman" w:hAnsi="Times New Roman" w:cs="Times New Roman"/>
-          <w:sz w:val="24"/>
-          <w:szCs w:val="24"/>
-          <w:lang w:val="en-US"/>
-        </w:rPr>
-        <w:t>Highmage</w:t>
-      </w:r>
-      <w:proofErr w:type="spellEnd"/>
-      <w:r>
-        <w:rPr>
-          <w:rFonts w:ascii="Times New Roman" w:hAnsi="Times New Roman" w:cs="Times New Roman"/>
-          <w:sz w:val="24"/>
-          <w:szCs w:val="24"/>
-          <w:lang w:val="en-US"/>
-        </w:rPr>
-        <w:t xml:space="preserve"> of the </w:t>
-      </w:r>
-      <w:r>
-        <w:rPr>
-          <w:rFonts w:ascii="Times New Roman" w:hAnsi="Times New Roman" w:cs="Times New Roman"/>
-          <w:sz w:val="24"/>
-          <w:szCs w:val="24"/>
-          <w:lang w:val="en-US"/>
-        </w:rPr>
-        <w:t>arcane circle and</w:t>
-      </w:r>
-      <w:r>
-        <w:rPr>
-          <w:rFonts w:ascii="Times New Roman" w:hAnsi="Times New Roman" w:cs="Times New Roman"/>
-          <w:sz w:val="24"/>
-          <w:szCs w:val="24"/>
-          <w:lang w:val="en-US"/>
-        </w:rPr>
-        <w:t xml:space="preserve"> creator of the council of four.</w:t>
-      </w:r>
-      <w:proofErr w:type="gramEnd"/>
-      <w:r>
-        <w:rPr>
-          <w:rFonts w:ascii="Times New Roman" w:hAnsi="Times New Roman" w:cs="Times New Roman"/>
-          <w:sz w:val="24"/>
-          <w:szCs w:val="24"/>
-          <w:lang w:val="en-US"/>
-        </w:rPr>
-        <w:t xml:space="preserve"> Chance Morley is currently the most powerful wizard on the planet. As one of the gifted by the gods he has dedicated more time than any other wizard to learn about his gift, how to control the magic he was gifted. None has really seen Chance use his magic but there is a tale, saying that he once went on a journey to make contact with the gods and succeeded. It’s said that the gods told him that they was unsatisfied with the world and let because of the unfaithful humans who didn’t worship them but they will sometimes listen to the prays of the humans</w:t>
-      </w:r>
-      <w:r>
-        <w:rPr>
-          <w:rFonts w:ascii="Times New Roman" w:hAnsi="Times New Roman" w:cs="Times New Roman"/>
-          <w:sz w:val="24"/>
-          <w:szCs w:val="24"/>
-          <w:lang w:val="en-US"/>
-        </w:rPr>
-        <w:t xml:space="preserve"> and help them in need</w:t>
-      </w:r>
-      <w:r>
-        <w:rPr>
-          <w:rFonts w:ascii="Times New Roman" w:hAnsi="Times New Roman" w:cs="Times New Roman"/>
-          <w:sz w:val="24"/>
-          <w:szCs w:val="24"/>
-          <w:lang w:val="en-US"/>
-        </w:rPr>
-        <w:t xml:space="preserve">. Before they left the gods wanted to bring a gift a blessing to some of the good people </w:t>
-      </w:r>
-      <w:r>
-        <w:rPr>
-          <w:rFonts w:ascii="Times New Roman" w:hAnsi="Times New Roman" w:cs="Times New Roman"/>
-          <w:sz w:val="24"/>
-          <w:szCs w:val="24"/>
-          <w:lang w:val="en-US"/>
-        </w:rPr>
-        <w:t xml:space="preserve">that </w:t>
-      </w:r>
-      <w:proofErr w:type="gramStart"/>
-      <w:r>
-        <w:rPr>
-          <w:rFonts w:ascii="Times New Roman" w:hAnsi="Times New Roman" w:cs="Times New Roman"/>
-          <w:sz w:val="24"/>
-          <w:szCs w:val="24"/>
-          <w:lang w:val="en-US"/>
-        </w:rPr>
-        <w:t xml:space="preserve">was </w:t>
-      </w:r>
-      <w:r>
-        <w:rPr>
-          <w:rFonts w:ascii="Times New Roman" w:hAnsi="Times New Roman" w:cs="Times New Roman"/>
-          <w:sz w:val="24"/>
-          <w:szCs w:val="24"/>
-          <w:lang w:val="en-US"/>
-        </w:rPr>
-        <w:t xml:space="preserve"> faithful</w:t>
-      </w:r>
-      <w:proofErr w:type="gramEnd"/>
-      <w:r>
-        <w:rPr>
-          <w:rFonts w:ascii="Times New Roman" w:hAnsi="Times New Roman" w:cs="Times New Roman"/>
-          <w:sz w:val="24"/>
-          <w:szCs w:val="24"/>
-          <w:lang w:val="en-US"/>
-        </w:rPr>
-        <w:t xml:space="preserve"> to the gods and did nothing but trying to make the world a better </w:t>
-      </w:r>
-      <w:r>
-        <w:rPr>
-          <w:rFonts w:ascii="Times New Roman" w:hAnsi="Times New Roman" w:cs="Times New Roman"/>
-          <w:sz w:val="24"/>
-          <w:szCs w:val="24"/>
-          <w:lang w:val="en-US"/>
-        </w:rPr>
-        <w:t>place, so the gods blessed them</w:t>
-      </w:r>
-      <w:r>
-        <w:rPr>
-          <w:rFonts w:ascii="Times New Roman" w:hAnsi="Times New Roman" w:cs="Times New Roman"/>
-          <w:sz w:val="24"/>
-          <w:szCs w:val="24"/>
-          <w:lang w:val="en-US"/>
-        </w:rPr>
-        <w:t xml:space="preserve"> with magic powers and that it was Chance work to find and train them, so they can defend the world from the evils that lurks in the shadows and in the deep depths of hell, who wants to corrupt the world and see nothing but pain and suffering. </w:t>
+      <w:r>
+        <w:rPr>
+          <w:rFonts w:ascii="Times New Roman" w:hAnsi="Times New Roman" w:cs="Times New Roman"/>
+          <w:sz w:val="24"/>
+          <w:szCs w:val="24"/>
+          <w:lang w:val="en-US"/>
+        </w:rPr>
+        <w:t xml:space="preserve"> work to find and train them, so they can defend the world from the evils that lurks in the shadows and in the deep depths of hell, who wants to corrupt the world and see nothing but pain and suffering. </w:t>
       </w:r>
     </w:p>
     <w:p>

</xml_diff>